<commit_message>
creacion certificado y arreglo de reportes
</commit_message>
<xml_diff>
--- a/Documentos/DocumentoDesarrollo/ManualdeDesarrollo.docx
+++ b/Documentos/DocumentoDesarrollo/ManualdeDesarrollo.docx
@@ -3366,7 +3366,21 @@
         <w:rPr>
           <w:lang w:val="es-CO"/>
         </w:rPr>
-        <w:t>Para descargar el instalador se debe ingresar al siguiente link: https://code.visualstudio.com/Realizar la debida instalación por medio del asistente de ayuda.</w:t>
+        <w:t xml:space="preserve">Para descargar el instalador se debe ingresar al siguiente </w:t>
+      </w:r>
+      <w:proofErr w:type="gramStart"/>
+      <w:r>
+        <w:rPr>
+          <w:lang w:val="es-CO"/>
+        </w:rPr>
+        <w:t>link</w:t>
+      </w:r>
+      <w:proofErr w:type="gramEnd"/>
+      <w:r>
+        <w:rPr>
+          <w:lang w:val="es-CO"/>
+        </w:rPr>
+        <w:t>: https://code.visualstudio.com/Realizar la debida instalación por medio del asistente de ayuda.</w:t>
       </w:r>
     </w:p>
     <w:p>
@@ -4297,6 +4311,7 @@
           <w:numId w:val="21"/>
         </w:numPr>
       </w:pPr>
+      <w:proofErr w:type="gramStart"/>
       <w:r>
         <w:rPr>
           <w:rStyle w:val="Hipervnculo"/>
@@ -4304,7 +4319,17 @@
           <w:color w:val="auto"/>
           <w:lang w:val="es-CO"/>
         </w:rPr>
-        <w:t xml:space="preserve">Link de descargar: </w:t>
+        <w:t>Link</w:t>
+      </w:r>
+      <w:proofErr w:type="gramEnd"/>
+      <w:r>
+        <w:rPr>
+          <w:rStyle w:val="Hipervnculo"/>
+          <w:b/>
+          <w:color w:val="auto"/>
+          <w:lang w:val="es-CO"/>
+        </w:rPr>
+        <w:t xml:space="preserve"> de descargar: </w:t>
       </w:r>
       <w:hyperlink r:id="rId18" w:history="1">
         <w:r>
@@ -5240,12 +5265,17 @@
         <w:t xml:space="preserve">Se busca el proyecto la carpeta principal y luego seleccionamos el </w:t>
       </w:r>
       <w:proofErr w:type="spellStart"/>
+      <w:proofErr w:type="gramStart"/>
       <w:r>
         <w:t>war</w:t>
       </w:r>
       <w:proofErr w:type="spellEnd"/>
       <w:r>
-        <w:t xml:space="preserve">  y damos en </w:t>
+        <w:t xml:space="preserve">  y</w:t>
+      </w:r>
+      <w:proofErr w:type="gramEnd"/>
+      <w:r>
+        <w:t xml:space="preserve"> damos en </w:t>
       </w:r>
       <w:proofErr w:type="spellStart"/>
       <w:r>
@@ -5427,10 +5457,12 @@
         <w:t xml:space="preserve">Además configuramos el archivo </w:t>
       </w:r>
       <w:proofErr w:type="spellStart"/>
+      <w:proofErr w:type="gramStart"/>
       <w:r>
         <w:t>application.properties</w:t>
       </w:r>
       <w:proofErr w:type="spellEnd"/>
+      <w:proofErr w:type="gramEnd"/>
       <w:r>
         <w:t xml:space="preserve"> para la conexión a la base de datos.</w:t>
       </w:r>
@@ -5449,38 +5481,46 @@
         </w:numPr>
       </w:pPr>
       <w:r>
-        <w:t xml:space="preserve">En la línea 15 cuando es el inicio de la aplicación se colocaría créate para que el archivo </w:t>
+        <w:t xml:space="preserve">En la línea 15 cuando es el inicio de la aplicación se colocaría </w:t>
       </w:r>
       <w:proofErr w:type="spellStart"/>
       <w:r>
-        <w:t>import</w:t>
+        <w:t>update</w:t>
       </w:r>
       <w:proofErr w:type="spellEnd"/>
       <w:r>
-        <w:t xml:space="preserve"> </w:t>
-      </w:r>
-      <w:r>
-        <w:t xml:space="preserve">cargue </w:t>
-      </w:r>
-      <w:r>
-        <w:t>los datos  y cree en la base de datos las tablas con las relaciones</w:t>
-      </w:r>
-      <w:r>
-        <w:t xml:space="preserve"> ingrese los datos necesarios para la aplicación luego </w:t>
-      </w:r>
-      <w:r>
-        <w:t xml:space="preserve">lo </w:t>
-      </w:r>
-      <w:r>
-        <w:t xml:space="preserve">cambiamos a </w:t>
+        <w:t>.</w:t>
+      </w:r>
+    </w:p>
+    <w:p>
+      <w:pPr>
+        <w:pStyle w:val="Prrafodelista"/>
+      </w:pPr>
+    </w:p>
+    <w:p>
+      <w:pPr>
+        <w:pStyle w:val="Prrafodelista"/>
+        <w:numPr>
+          <w:ilvl w:val="0"/>
+          <w:numId w:val="25"/>
+        </w:numPr>
+      </w:pPr>
+      <w:r>
+        <w:t>Dentro de esa carpeta se encuentra un archivo de llamado “</w:t>
       </w:r>
       <w:proofErr w:type="spellStart"/>
       <w:r>
-        <w:t>update</w:t>
+        <w:t>import.sql</w:t>
       </w:r>
       <w:proofErr w:type="spellEnd"/>
       <w:r>
-        <w:t>.</w:t>
+        <w:t xml:space="preserve">” se ejecuta en el motor DB para cargar los datos de inicio </w:t>
+      </w:r>
+      <w:r>
+        <w:rPr>
+          <w:highlight w:val="yellow"/>
+        </w:rPr>
+        <w:t>Solo se realiza la primera vez.</w:t>
       </w:r>
     </w:p>
     <w:p>
@@ -5581,10 +5621,12 @@
         <w:t xml:space="preserve"> </w:t>
       </w:r>
       <w:proofErr w:type="spellStart"/>
+      <w:proofErr w:type="gramStart"/>
       <w:r>
         <w:t>click</w:t>
       </w:r>
       <w:proofErr w:type="spellEnd"/>
+      <w:proofErr w:type="gramEnd"/>
       <w:r>
         <w:t xml:space="preserve"> alterno y damos </w:t>
       </w:r>
@@ -10445,7 +10487,7 @@
 </file>
 
 <file path=customXml/itemProps1.xml><?xml version="1.0" encoding="utf-8"?>
-<ds:datastoreItem xmlns:ds="http://schemas.openxmlformats.org/officeDocument/2006/customXml" ds:itemID="{A3FF9C7C-5BCA-41DF-946E-386B1D843FA4}">
+<ds:datastoreItem xmlns:ds="http://schemas.openxmlformats.org/officeDocument/2006/customXml" ds:itemID="{A11EE50D-CD7D-4D51-9FE5-1303FBE30FB2}">
   <ds:schemaRefs>
     <ds:schemaRef ds:uri="http://schemas.openxmlformats.org/officeDocument/2006/bibliography"/>
   </ds:schemaRefs>

</xml_diff>